<commit_message>
some changes and reports
</commit_message>
<xml_diff>
--- a/reports/C2/Student1/01 - Requirements - Student #1.docx
+++ b/reports/C2/Student1/01 - Requirements - Student #1.docx
@@ -1005,7 +1005,21 @@
         <w:rPr>
           <w:lang w:val="en-GB"/>
         </w:rPr>
-        <w:t>Provide a link to your planning dashboard in GitHub to review the tasks, their current status, and your schedule</w:t>
+        <w:t xml:space="preserve">Provide a link to your planning dashboard in GitHub to review the tasks, their </w:t>
+      </w:r>
+      <w:proofErr w:type="gramStart"/>
+      <w:r>
+        <w:rPr>
+          <w:lang w:val="en-GB"/>
+        </w:rPr>
+        <w:t>current status</w:t>
+      </w:r>
+      <w:proofErr w:type="gramEnd"/>
+      <w:r>
+        <w:rPr>
+          <w:lang w:val="en-GB"/>
+        </w:rPr>
+        <w:t>, and your schedule</w:t>
       </w:r>
       <w:r>
         <w:rPr>
@@ -1018,9 +1032,15 @@
     <w:p>
       <w:pPr>
         <w:pStyle w:val="Comment-Grader"/>
+        <w:rPr>
+          <w:lang w:val="en-US"/>
+        </w:rPr>
       </w:pPr>
       <w:sdt>
         <w:sdtPr>
+          <w:rPr>
+            <w:lang w:val="es-ES"/>
+          </w:rPr>
           <w:tag w:val="Verdict"/>
           <w:id w:val="753483545"/>
           <w:placeholder>
@@ -1031,28 +1051,38 @@
         </w:sdtPr>
         <w:sdtContent>
           <w:r>
+            <w:rPr>
+              <w:lang w:val="es-ES"/>
+            </w:rPr>
             <w:t xml:space="preserve">  </w:t>
           </w:r>
           <w:r>
+            <w:rPr>
+              <w:lang w:val="es-ES"/>
+            </w:rPr>
             <w:t>X</w:t>
           </w:r>
           <w:r>
+            <w:rPr>
+              <w:lang w:val="es-ES"/>
+            </w:rPr>
             <w:t xml:space="preserve">  </w:t>
           </w:r>
         </w:sdtContent>
       </w:sdt>
       <w:permEnd w:id="2121954181"/>
       <w:r>
-        <w:t xml:space="preserve">   </w:t>
-      </w:r>
-      <w:r>
-        <w:t xml:space="preserve"> </w:t>
-      </w:r>
-    </w:p>
-    <w:p>
-      <w:pPr>
-        <w:rPr>
-          <w:rFonts w:asciiTheme="majorHAnsi" w:hAnsiTheme="majorHAnsi" w:cstheme="majorHAnsi"/>
+        <w:rPr>
+          <w:lang w:val="es-ES"/>
+        </w:rPr>
+        <w:t xml:space="preserve">  </w:t>
+      </w:r>
+    </w:p>
+    <w:p>
+      <w:pPr>
+        <w:rPr>
+          <w:rFonts w:asciiTheme="majorHAnsi" w:hAnsiTheme="majorHAnsi" w:cstheme="majorHAnsi"/>
+          <w:lang w:val="en-US"/>
         </w:rPr>
       </w:pPr>
     </w:p>
@@ -1865,7 +1895,14 @@
         <w:rPr>
           <w:lang w:val="en-GB"/>
         </w:rPr>
-        <w:t xml:space="preserve"> unique </w:t>
+        <w:t xml:space="preserve"> </w:t>
+      </w:r>
+      <w:proofErr w:type="gramStart"/>
+      <w:r>
+        <w:rPr>
+          <w:lang w:val="en-GB"/>
+        </w:rPr>
+        <w:t xml:space="preserve">unique </w:t>
       </w:r>
       <w:r>
         <w:rPr>
@@ -1879,7 +1916,16 @@
           <w:bCs/>
           <w:lang w:val="en-GB"/>
         </w:rPr>
-        <w:t>flight number</w:t>
+        <w:t>flight</w:t>
+      </w:r>
+      <w:proofErr w:type="gramEnd"/>
+      <w:r>
+        <w:rPr>
+          <w:b/>
+          <w:bCs/>
+          <w:lang w:val="en-GB"/>
+        </w:rPr>
+        <w:t xml:space="preserve"> number</w:t>
       </w:r>
       <w:r>
         <w:rPr>
@@ -2547,7 +2593,21 @@
         <w:rPr>
           <w:lang w:val="en-GB"/>
         </w:rPr>
-        <w:t>Provide a link to your planning dashboard in GitHub to review the tasks, their current status, and your schedule</w:t>
+        <w:t xml:space="preserve">Provide a link to your planning dashboard in GitHub to review the tasks, their </w:t>
+      </w:r>
+      <w:proofErr w:type="gramStart"/>
+      <w:r>
+        <w:rPr>
+          <w:lang w:val="en-GB"/>
+        </w:rPr>
+        <w:t>current status</w:t>
+      </w:r>
+      <w:proofErr w:type="gramEnd"/>
+      <w:r>
+        <w:rPr>
+          <w:lang w:val="en-GB"/>
+        </w:rPr>
+        <w:t>, and your schedule</w:t>
       </w:r>
       <w:r>
         <w:rPr>
@@ -2807,7 +2867,15 @@
         <w:t xml:space="preserve">Flights </w:t>
       </w:r>
       <w:r>
-        <w:t>can be updated or deleted as long as they have not been published</w:t>
+        <w:t xml:space="preserve">can be updated or deleted </w:t>
+      </w:r>
+      <w:proofErr w:type="gramStart"/>
+      <w:r>
+        <w:t>as long as</w:t>
+      </w:r>
+      <w:proofErr w:type="gramEnd"/>
+      <w:r>
+        <w:t xml:space="preserve"> they have not been published</w:t>
       </w:r>
       <w:r>
         <w:t xml:space="preserve">. </w:t>
@@ -2841,9 +2909,15 @@
     <w:p>
       <w:pPr>
         <w:pStyle w:val="Comment-Grader"/>
+        <w:rPr>
+          <w:lang w:val="es-ES"/>
+        </w:rPr>
       </w:pPr>
       <w:sdt>
         <w:sdtPr>
+          <w:rPr>
+            <w:lang w:val="es-ES"/>
+          </w:rPr>
           <w:tag w:val="Verdict"/>
           <w:id w:val="1406877097"/>
           <w:placeholder>
@@ -2854,19 +2928,85 @@
         </w:sdtPr>
         <w:sdtContent>
           <w:r>
+            <w:rPr>
+              <w:lang w:val="es-ES"/>
+            </w:rPr>
             <w:t xml:space="preserve"> </w:t>
           </w:r>
           <w:r>
+            <w:rPr>
+              <w:lang w:val="es-ES"/>
+            </w:rPr>
             <w:t>X</w:t>
           </w:r>
           <w:r>
-            <w:t xml:space="preserve">  </w:t>
+            <w:rPr>
+              <w:lang w:val="es-ES"/>
+            </w:rPr>
+            <w:t xml:space="preserve"> </w:t>
           </w:r>
         </w:sdtContent>
       </w:sdt>
       <w:permEnd w:id="530739324"/>
       <w:r>
+        <w:rPr>
+          <w:lang w:val="es-ES"/>
+        </w:rPr>
         <w:t xml:space="preserve">    </w:t>
+      </w:r>
+      <w:r>
+        <w:rPr>
+          <w:lang w:val="es-ES"/>
+        </w:rPr>
+        <w:t>No existe una asociación c</w:t>
+      </w:r>
+      <w:r>
+        <w:rPr>
+          <w:lang w:val="es-ES"/>
+        </w:rPr>
+        <w:t xml:space="preserve">on </w:t>
+      </w:r>
+      <w:proofErr w:type="gramStart"/>
+      <w:r>
+        <w:rPr>
+          <w:lang w:val="es-ES"/>
+        </w:rPr>
+        <w:t>manager</w:t>
+      </w:r>
+      <w:proofErr w:type="gramEnd"/>
+      <w:r>
+        <w:rPr>
+          <w:lang w:val="es-ES"/>
+        </w:rPr>
+        <w:t xml:space="preserve">. Entiendo que se ha considerado que se obtiene el </w:t>
+      </w:r>
+      <w:proofErr w:type="gramStart"/>
+      <w:r>
+        <w:rPr>
+          <w:lang w:val="es-ES"/>
+        </w:rPr>
+        <w:t>manager</w:t>
+      </w:r>
+      <w:proofErr w:type="gramEnd"/>
+      <w:r>
+        <w:rPr>
+          <w:lang w:val="es-ES"/>
+        </w:rPr>
+        <w:t xml:space="preserve"> responsable de la aerolínea. Sin embargo, esto no es correcto dado que no es común que una sola aerolínea sea administrada por un solo </w:t>
+      </w:r>
+      <w:proofErr w:type="gramStart"/>
+      <w:r>
+        <w:rPr>
+          <w:lang w:val="es-ES"/>
+        </w:rPr>
+        <w:t>manager</w:t>
+      </w:r>
+      <w:proofErr w:type="gramEnd"/>
+      <w:r>
+        <w:rPr>
+          <w:lang w:val="es-ES"/>
+        </w:rPr>
+        <w:t xml:space="preserve">. Además, no es lógico que una sola persona administra la gran cantidad de vuelos que pueden existir.  </w:t>
       </w:r>
     </w:p>
     <w:p>
@@ -2982,7 +3122,15 @@
         <w:t>leg</w:t>
       </w:r>
       <w:r>
-        <w:t xml:space="preserve"> as long as it is not published</w:t>
+        <w:t xml:space="preserve"> </w:t>
+      </w:r>
+      <w:proofErr w:type="gramStart"/>
+      <w:r>
+        <w:t>as long as</w:t>
+      </w:r>
+      <w:proofErr w:type="gramEnd"/>
+      <w:r>
+        <w:t xml:space="preserve"> it is not published</w:t>
       </w:r>
       <w:r>
         <w:t xml:space="preserve">. </w:t>
@@ -2992,9 +3140,15 @@
     <w:p>
       <w:pPr>
         <w:pStyle w:val="Comment-Grader"/>
+        <w:rPr>
+          <w:lang w:val="es-ES"/>
+        </w:rPr>
       </w:pPr>
       <w:sdt>
         <w:sdtPr>
+          <w:rPr>
+            <w:lang w:val="es-ES"/>
+          </w:rPr>
           <w:tag w:val="Verdict"/>
           <w:id w:val="1587034595"/>
           <w:placeholder>
@@ -3005,19 +3159,51 @@
         </w:sdtPr>
         <w:sdtContent>
           <w:r>
-            <w:t xml:space="preserve"> </w:t>
-          </w:r>
-          <w:r>
+            <w:rPr>
+              <w:lang w:val="es-ES"/>
+            </w:rPr>
             <w:t>X</w:t>
           </w:r>
           <w:r>
-            <w:t xml:space="preserve">  </w:t>
+            <w:rPr>
+              <w:lang w:val="es-ES"/>
+            </w:rPr>
+            <w:t xml:space="preserve"> </w:t>
           </w:r>
         </w:sdtContent>
       </w:sdt>
       <w:permEnd w:id="1714948438"/>
       <w:r>
+        <w:rPr>
+          <w:lang w:val="es-ES"/>
+        </w:rPr>
         <w:t xml:space="preserve">    </w:t>
+      </w:r>
+      <w:r>
+        <w:rPr>
+          <w:lang w:val="es-ES"/>
+        </w:rPr>
+        <w:t>No aparece ningún botón par</w:t>
+      </w:r>
+      <w:r>
+        <w:rPr>
+          <w:lang w:val="es-ES"/>
+        </w:rPr>
+        <w:t xml:space="preserve">a crear un </w:t>
+      </w:r>
+      <w:proofErr w:type="spellStart"/>
+      <w:r>
+        <w:rPr>
+          <w:lang w:val="es-ES"/>
+        </w:rPr>
+        <w:t>leg</w:t>
+      </w:r>
+      <w:proofErr w:type="spellEnd"/>
+      <w:r>
+        <w:rPr>
+          <w:lang w:val="es-ES"/>
+        </w:rPr>
+        <w:t xml:space="preserve">. </w:t>
       </w:r>
     </w:p>
     <w:p>
@@ -3114,7 +3300,21 @@
         <w:rPr>
           <w:lang w:val="en-GB"/>
         </w:rPr>
-        <w:t>Provide a link to your planning dashboard in GitHub to review the tasks, their current status, and your schedule</w:t>
+        <w:t xml:space="preserve">Provide a link to your planning dashboard in GitHub to review the tasks, their </w:t>
+      </w:r>
+      <w:proofErr w:type="gramStart"/>
+      <w:r>
+        <w:rPr>
+          <w:lang w:val="en-GB"/>
+        </w:rPr>
+        <w:t>current status</w:t>
+      </w:r>
+      <w:proofErr w:type="gramEnd"/>
+      <w:r>
+        <w:rPr>
+          <w:lang w:val="en-GB"/>
+        </w:rPr>
+        <w:t>, and your schedule</w:t>
       </w:r>
       <w:r>
         <w:rPr>
@@ -3127,9 +3327,15 @@
     <w:p>
       <w:pPr>
         <w:pStyle w:val="Comment-Grader"/>
+        <w:rPr>
+          <w:lang w:val="en-US"/>
+        </w:rPr>
       </w:pPr>
       <w:sdt>
         <w:sdtPr>
+          <w:rPr>
+            <w:lang w:val="es-ES"/>
+          </w:rPr>
           <w:tag w:val="Verdict"/>
           <w:id w:val="-887725470"/>
           <w:placeholder>
@@ -3140,20 +3346,67 @@
         </w:sdtPr>
         <w:sdtContent>
           <w:r>
+            <w:rPr>
+              <w:lang w:val="es-ES"/>
+            </w:rPr>
             <w:t xml:space="preserve"> </w:t>
           </w:r>
           <w:r>
+            <w:rPr>
+              <w:lang w:val="es-ES"/>
+            </w:rPr>
             <w:t>X</w:t>
           </w:r>
           <w:r>
-            <w:t xml:space="preserve">  </w:t>
+            <w:rPr>
+              <w:lang w:val="es-ES"/>
+            </w:rPr>
+            <w:t xml:space="preserve"> </w:t>
           </w:r>
         </w:sdtContent>
       </w:sdt>
       <w:permEnd w:id="40979000"/>
       <w:r>
+        <w:rPr>
+          <w:lang w:val="es-ES"/>
+        </w:rPr>
         <w:t xml:space="preserve">    </w:t>
       </w:r>
+      <w:r>
+        <w:rPr>
+          <w:lang w:val="es-ES"/>
+        </w:rPr>
+        <w:t xml:space="preserve">No se han incluido todas las tareas </w:t>
+      </w:r>
+      <w:r>
+        <w:rPr>
+          <w:lang w:val="es-ES"/>
+        </w:rPr>
+        <w:t xml:space="preserve">necesarias ni tampoco se siguen las recomendaciones de la asignatura. La última tarea es del 1 de marzo, prácticamente al principio del proyecto. </w:t>
+      </w:r>
+      <w:r>
+        <w:rPr>
+          <w:lang w:val="en-US"/>
+        </w:rPr>
+        <w:t xml:space="preserve">URL: </w:t>
+      </w:r>
+      <w:hyperlink r:id="rId5" w:history="1">
+        <w:r>
+          <w:rPr>
+            <w:rStyle w:val="Hipervnculo"/>
+            <w:lang w:val="en-US"/>
+          </w:rPr>
+          <w:t>https://github.com/orgs/DPII-24-25/projects/1/views/1?filterQuery=assignee%3Adavidg43</w:t>
+        </w:r>
+      </w:hyperlink>
+    </w:p>
+    <w:p>
+      <w:pPr>
+        <w:pStyle w:val="Comment-Grader"/>
+        <w:rPr>
+          <w:lang w:val="en-US"/>
+        </w:rPr>
+      </w:pPr>
     </w:p>
     <w:p>
       <w:pPr>
@@ -3443,7 +3696,21 @@
         <w:rPr>
           <w:lang w:val="en-GB"/>
         </w:rPr>
-        <w:t>Provide a link to your planning dashboard in GitHub to review the tasks, their current status, and your schedule</w:t>
+        <w:t xml:space="preserve">Provide a link to your planning dashboard in GitHub to review the tasks, their </w:t>
+      </w:r>
+      <w:proofErr w:type="gramStart"/>
+      <w:r>
+        <w:rPr>
+          <w:lang w:val="en-GB"/>
+        </w:rPr>
+        <w:t>current status</w:t>
+      </w:r>
+      <w:proofErr w:type="gramEnd"/>
+      <w:r>
+        <w:rPr>
+          <w:lang w:val="en-GB"/>
+        </w:rPr>
+        <w:t>, and your schedule</w:t>
       </w:r>
       <w:r>
         <w:rPr>
@@ -3549,6 +3816,7 @@
         <w:jc w:val="left"/>
         <w:rPr>
           <w:rFonts w:asciiTheme="majorHAnsi" w:hAnsiTheme="majorHAnsi" w:cstheme="majorHAnsi"/>
+          <w:u w:val="single"/>
         </w:rPr>
       </w:pPr>
       <w:r>
@@ -3938,7 +4206,15 @@
         <w:pStyle w:val="Requirement-Body"/>
       </w:pPr>
       <w:r>
-        <w:t xml:space="preserve">The number of years to retire, assuming that </w:t>
+        <w:t xml:space="preserve">The number of years to retire, </w:t>
+      </w:r>
+      <w:proofErr w:type="gramStart"/>
+      <w:r>
+        <w:t>assuming that</w:t>
+      </w:r>
+      <w:proofErr w:type="gramEnd"/>
+      <w:r>
+        <w:t xml:space="preserve"> </w:t>
       </w:r>
       <w:r>
         <w:t xml:space="preserve">they </w:t>
@@ -3980,8 +4256,13 @@
       <w:r>
         <w:t xml:space="preserve"> An airport is popular </w:t>
       </w:r>
-      <w:r>
-        <w:t xml:space="preserve">as long as </w:t>
+      <w:proofErr w:type="gramStart"/>
+      <w:r>
+        <w:t>as long as</w:t>
+      </w:r>
+      <w:proofErr w:type="gramEnd"/>
+      <w:r>
+        <w:t xml:space="preserve"> </w:t>
       </w:r>
       <w:r>
         <w:t xml:space="preserve">it has been an origin or destination </w:t>
@@ -4050,7 +4331,13 @@
         </w:sdtPr>
         <w:sdtContent>
           <w:r>
-            <w:t xml:space="preserve">    </w:t>
+            <w:t xml:space="preserve"> </w:t>
+          </w:r>
+          <w:r>
+            <w:t>X</w:t>
+          </w:r>
+          <w:r>
+            <w:t xml:space="preserve"> </w:t>
           </w:r>
         </w:sdtContent>
       </w:sdt>
@@ -8934,6 +9221,18 @@
       <w:sz w:val="72"/>
       <w:szCs w:val="56"/>
       <w:lang w:val="en-GB"/>
+    </w:rPr>
+  </w:style>
+  <w:style w:type="character" w:styleId="Mencinsinresolver">
+    <w:name w:val="Unresolved Mention"/>
+    <w:basedOn w:val="Fuentedeprrafopredeter"/>
+    <w:uiPriority w:val="99"/>
+    <w:semiHidden/>
+    <w:unhideWhenUsed/>
+    <w:rsid w:val="00F62307"/>
+    <w:rPr>
+      <w:color w:val="605E5C"/>
+      <w:shd w:val="clear" w:color="auto" w:fill="E1DFDD"/>
     </w:rPr>
   </w:style>
 </w:styles>
@@ -10293,6 +10592,7 @@
     <w:rsid w:val="005A3CD1"/>
     <w:rsid w:val="005C7809"/>
     <w:rsid w:val="005F0460"/>
+    <w:rsid w:val="00655C08"/>
     <w:rsid w:val="00674795"/>
     <w:rsid w:val="00676B38"/>
     <w:rsid w:val="007056D5"/>
@@ -10318,9 +10618,12 @@
     <w:rsid w:val="00BE3A2B"/>
     <w:rsid w:val="00C41BFE"/>
     <w:rsid w:val="00C63AB0"/>
+    <w:rsid w:val="00C97127"/>
     <w:rsid w:val="00CC1234"/>
     <w:rsid w:val="00CC2992"/>
+    <w:rsid w:val="00CF50C8"/>
     <w:rsid w:val="00D334C0"/>
+    <w:rsid w:val="00D55B1C"/>
     <w:rsid w:val="00D72CB9"/>
     <w:rsid w:val="00DA7CCF"/>
     <w:rsid w:val="00E25325"/>

</xml_diff>

<commit_message>
Documents and last things
</commit_message>
<xml_diff>
--- a/reports/C2/Student1/01 - Requirements - Student #1.docx
+++ b/reports/C2/Student1/01 - Requirements - Student #1.docx
@@ -577,7 +577,7 @@
                   <w:rPr>
                     <w:rFonts w:asciiTheme="majorHAnsi" w:hAnsiTheme="majorHAnsi" w:cstheme="majorHAnsi"/>
                   </w:rPr>
-                  <w:t>26/05</w:t>
+                  <w:t>04/07</w:t>
                 </w:r>
                 <w:r>
                   <w:rPr>
@@ -605,6 +605,7 @@
         </w:tabs>
         <w:rPr>
           <w:rFonts w:asciiTheme="majorHAnsi" w:hAnsiTheme="majorHAnsi" w:cstheme="majorHAnsi"/>
+          <w:u w:val="single"/>
         </w:rPr>
       </w:pPr>
     </w:p>
@@ -1005,7 +1006,21 @@
         <w:rPr>
           <w:lang w:val="en-GB"/>
         </w:rPr>
-        <w:t>Provide a link to your planning dashboard in GitHub to review the tasks, their current status, and your schedule</w:t>
+        <w:t xml:space="preserve">Provide a link to your planning dashboard in GitHub to review the tasks, their </w:t>
+      </w:r>
+      <w:proofErr w:type="gramStart"/>
+      <w:r>
+        <w:rPr>
+          <w:lang w:val="en-GB"/>
+        </w:rPr>
+        <w:t>current status</w:t>
+      </w:r>
+      <w:proofErr w:type="gramEnd"/>
+      <w:r>
+        <w:rPr>
+          <w:lang w:val="en-GB"/>
+        </w:rPr>
+        <w:t>, and your schedule</w:t>
       </w:r>
       <w:r>
         <w:rPr>
@@ -1018,6 +1033,9 @@
     <w:p>
       <w:pPr>
         <w:pStyle w:val="Comment-Grader"/>
+        <w:rPr>
+          <w:lang w:val="en-US"/>
+        </w:rPr>
       </w:pPr>
       <w:sdt>
         <w:sdtPr>
@@ -1043,16 +1061,14 @@
       </w:sdt>
       <w:permEnd w:id="2121954181"/>
       <w:r>
-        <w:t xml:space="preserve">   </w:t>
-      </w:r>
-      <w:r>
-        <w:t xml:space="preserve"> </w:t>
-      </w:r>
-    </w:p>
-    <w:p>
-      <w:pPr>
-        <w:rPr>
-          <w:rFonts w:asciiTheme="majorHAnsi" w:hAnsiTheme="majorHAnsi" w:cstheme="majorHAnsi"/>
+        <w:t xml:space="preserve">  </w:t>
+      </w:r>
+    </w:p>
+    <w:p>
+      <w:pPr>
+        <w:rPr>
+          <w:rFonts w:asciiTheme="majorHAnsi" w:hAnsiTheme="majorHAnsi" w:cstheme="majorHAnsi"/>
+          <w:lang w:val="en-US"/>
         </w:rPr>
       </w:pPr>
     </w:p>
@@ -1865,7 +1881,14 @@
         <w:rPr>
           <w:lang w:val="en-GB"/>
         </w:rPr>
-        <w:t xml:space="preserve"> unique </w:t>
+        <w:t xml:space="preserve"> </w:t>
+      </w:r>
+      <w:proofErr w:type="gramStart"/>
+      <w:r>
+        <w:rPr>
+          <w:lang w:val="en-GB"/>
+        </w:rPr>
+        <w:t xml:space="preserve">unique </w:t>
       </w:r>
       <w:r>
         <w:rPr>
@@ -1879,7 +1902,16 @@
           <w:bCs/>
           <w:lang w:val="en-GB"/>
         </w:rPr>
-        <w:t>flight number</w:t>
+        <w:t>flight</w:t>
+      </w:r>
+      <w:proofErr w:type="gramEnd"/>
+      <w:r>
+        <w:rPr>
+          <w:b/>
+          <w:bCs/>
+          <w:lang w:val="en-GB"/>
+        </w:rPr>
+        <w:t xml:space="preserve"> number</w:t>
       </w:r>
       <w:r>
         <w:rPr>
@@ -2547,7 +2579,21 @@
         <w:rPr>
           <w:lang w:val="en-GB"/>
         </w:rPr>
-        <w:t>Provide a link to your planning dashboard in GitHub to review the tasks, their current status, and your schedule</w:t>
+        <w:t xml:space="preserve">Provide a link to your planning dashboard in GitHub to review the tasks, their </w:t>
+      </w:r>
+      <w:proofErr w:type="gramStart"/>
+      <w:r>
+        <w:rPr>
+          <w:lang w:val="en-GB"/>
+        </w:rPr>
+        <w:t>current status</w:t>
+      </w:r>
+      <w:proofErr w:type="gramEnd"/>
+      <w:r>
+        <w:rPr>
+          <w:lang w:val="en-GB"/>
+        </w:rPr>
+        <w:t>, and your schedule</w:t>
       </w:r>
       <w:r>
         <w:rPr>
@@ -2807,7 +2853,15 @@
         <w:t xml:space="preserve">Flights </w:t>
       </w:r>
       <w:r>
-        <w:t>can be updated or deleted as long as they have not been published</w:t>
+        <w:t xml:space="preserve">can be updated or deleted </w:t>
+      </w:r>
+      <w:proofErr w:type="gramStart"/>
+      <w:r>
+        <w:t>as long as</w:t>
+      </w:r>
+      <w:proofErr w:type="gramEnd"/>
+      <w:r>
+        <w:t xml:space="preserve"> they have not been published</w:t>
       </w:r>
       <w:r>
         <w:t xml:space="preserve">. </w:t>
@@ -2841,9 +2895,15 @@
     <w:p>
       <w:pPr>
         <w:pStyle w:val="Comment-Grader"/>
+        <w:rPr>
+          <w:lang w:val="es-ES"/>
+        </w:rPr>
       </w:pPr>
       <w:sdt>
         <w:sdtPr>
+          <w:rPr>
+            <w:lang w:val="es-ES"/>
+          </w:rPr>
           <w:tag w:val="Verdict"/>
           <w:id w:val="1406877097"/>
           <w:placeholder>
@@ -2854,19 +2914,85 @@
         </w:sdtPr>
         <w:sdtContent>
           <w:r>
+            <w:rPr>
+              <w:lang w:val="es-ES"/>
+            </w:rPr>
             <w:t xml:space="preserve"> </w:t>
           </w:r>
           <w:r>
+            <w:rPr>
+              <w:lang w:val="es-ES"/>
+            </w:rPr>
             <w:t>X</w:t>
           </w:r>
           <w:r>
-            <w:t xml:space="preserve">  </w:t>
+            <w:rPr>
+              <w:lang w:val="es-ES"/>
+            </w:rPr>
+            <w:t xml:space="preserve"> </w:t>
           </w:r>
         </w:sdtContent>
       </w:sdt>
       <w:permEnd w:id="530739324"/>
       <w:r>
+        <w:rPr>
+          <w:lang w:val="es-ES"/>
+        </w:rPr>
         <w:t xml:space="preserve">    </w:t>
+      </w:r>
+      <w:r>
+        <w:rPr>
+          <w:lang w:val="es-ES"/>
+        </w:rPr>
+        <w:t>No existe una asociación c</w:t>
+      </w:r>
+      <w:r>
+        <w:rPr>
+          <w:lang w:val="es-ES"/>
+        </w:rPr>
+        <w:t xml:space="preserve">on </w:t>
+      </w:r>
+      <w:proofErr w:type="gramStart"/>
+      <w:r>
+        <w:rPr>
+          <w:lang w:val="es-ES"/>
+        </w:rPr>
+        <w:t>manager</w:t>
+      </w:r>
+      <w:proofErr w:type="gramEnd"/>
+      <w:r>
+        <w:rPr>
+          <w:lang w:val="es-ES"/>
+        </w:rPr>
+        <w:t xml:space="preserve">. Entiendo que se ha considerado que se obtiene el </w:t>
+      </w:r>
+      <w:proofErr w:type="gramStart"/>
+      <w:r>
+        <w:rPr>
+          <w:lang w:val="es-ES"/>
+        </w:rPr>
+        <w:t>manager</w:t>
+      </w:r>
+      <w:proofErr w:type="gramEnd"/>
+      <w:r>
+        <w:rPr>
+          <w:lang w:val="es-ES"/>
+        </w:rPr>
+        <w:t xml:space="preserve"> responsable de la aerolínea. Sin embargo, esto no es correcto dado que no es común que una sola aerolínea sea administrada por un solo </w:t>
+      </w:r>
+      <w:proofErr w:type="gramStart"/>
+      <w:r>
+        <w:rPr>
+          <w:lang w:val="es-ES"/>
+        </w:rPr>
+        <w:t>manager</w:t>
+      </w:r>
+      <w:proofErr w:type="gramEnd"/>
+      <w:r>
+        <w:rPr>
+          <w:lang w:val="es-ES"/>
+        </w:rPr>
+        <w:t xml:space="preserve">. Además, no es lógico que una sola persona administra la gran cantidad de vuelos que pueden existir.  </w:t>
       </w:r>
     </w:p>
     <w:p>
@@ -2982,7 +3108,15 @@
         <w:t>leg</w:t>
       </w:r>
       <w:r>
-        <w:t xml:space="preserve"> as long as it is not published</w:t>
+        <w:t xml:space="preserve"> </w:t>
+      </w:r>
+      <w:proofErr w:type="gramStart"/>
+      <w:r>
+        <w:t>as long as</w:t>
+      </w:r>
+      <w:proofErr w:type="gramEnd"/>
+      <w:r>
+        <w:t xml:space="preserve"> it is not published</w:t>
       </w:r>
       <w:r>
         <w:t xml:space="preserve">. </w:t>
@@ -2992,9 +3126,15 @@
     <w:p>
       <w:pPr>
         <w:pStyle w:val="Comment-Grader"/>
+        <w:rPr>
+          <w:lang w:val="es-ES"/>
+        </w:rPr>
       </w:pPr>
       <w:sdt>
         <w:sdtPr>
+          <w:rPr>
+            <w:lang w:val="es-ES"/>
+          </w:rPr>
           <w:tag w:val="Verdict"/>
           <w:id w:val="1587034595"/>
           <w:placeholder>
@@ -3005,19 +3145,51 @@
         </w:sdtPr>
         <w:sdtContent>
           <w:r>
-            <w:t xml:space="preserve"> </w:t>
-          </w:r>
-          <w:r>
+            <w:rPr>
+              <w:lang w:val="es-ES"/>
+            </w:rPr>
             <w:t>X</w:t>
           </w:r>
           <w:r>
-            <w:t xml:space="preserve">  </w:t>
+            <w:rPr>
+              <w:lang w:val="es-ES"/>
+            </w:rPr>
+            <w:t xml:space="preserve"> </w:t>
           </w:r>
         </w:sdtContent>
       </w:sdt>
       <w:permEnd w:id="1714948438"/>
       <w:r>
+        <w:rPr>
+          <w:lang w:val="es-ES"/>
+        </w:rPr>
         <w:t xml:space="preserve">    </w:t>
+      </w:r>
+      <w:r>
+        <w:rPr>
+          <w:lang w:val="es-ES"/>
+        </w:rPr>
+        <w:t>No aparece ningún botón par</w:t>
+      </w:r>
+      <w:r>
+        <w:rPr>
+          <w:lang w:val="es-ES"/>
+        </w:rPr>
+        <w:t xml:space="preserve">a crear un </w:t>
+      </w:r>
+      <w:proofErr w:type="spellStart"/>
+      <w:r>
+        <w:rPr>
+          <w:lang w:val="es-ES"/>
+        </w:rPr>
+        <w:t>leg</w:t>
+      </w:r>
+      <w:proofErr w:type="spellEnd"/>
+      <w:r>
+        <w:rPr>
+          <w:lang w:val="es-ES"/>
+        </w:rPr>
+        <w:t xml:space="preserve">. </w:t>
       </w:r>
     </w:p>
     <w:p>
@@ -3114,7 +3286,21 @@
         <w:rPr>
           <w:lang w:val="en-GB"/>
         </w:rPr>
-        <w:t>Provide a link to your planning dashboard in GitHub to review the tasks, their current status, and your schedule</w:t>
+        <w:t xml:space="preserve">Provide a link to your planning dashboard in GitHub to review the tasks, their </w:t>
+      </w:r>
+      <w:proofErr w:type="gramStart"/>
+      <w:r>
+        <w:rPr>
+          <w:lang w:val="en-GB"/>
+        </w:rPr>
+        <w:t>current status</w:t>
+      </w:r>
+      <w:proofErr w:type="gramEnd"/>
+      <w:r>
+        <w:rPr>
+          <w:lang w:val="en-GB"/>
+        </w:rPr>
+        <w:t>, and your schedule</w:t>
       </w:r>
       <w:r>
         <w:rPr>
@@ -3127,9 +3313,15 @@
     <w:p>
       <w:pPr>
         <w:pStyle w:val="Comment-Grader"/>
+        <w:rPr>
+          <w:lang w:val="en-US"/>
+        </w:rPr>
       </w:pPr>
       <w:sdt>
         <w:sdtPr>
+          <w:rPr>
+            <w:lang w:val="es-ES"/>
+          </w:rPr>
           <w:tag w:val="Verdict"/>
           <w:id w:val="-887725470"/>
           <w:placeholder>
@@ -3140,20 +3332,67 @@
         </w:sdtPr>
         <w:sdtContent>
           <w:r>
+            <w:rPr>
+              <w:lang w:val="es-ES"/>
+            </w:rPr>
             <w:t xml:space="preserve"> </w:t>
           </w:r>
           <w:r>
+            <w:rPr>
+              <w:lang w:val="es-ES"/>
+            </w:rPr>
             <w:t>X</w:t>
           </w:r>
           <w:r>
-            <w:t xml:space="preserve">  </w:t>
+            <w:rPr>
+              <w:lang w:val="es-ES"/>
+            </w:rPr>
+            <w:t xml:space="preserve"> </w:t>
           </w:r>
         </w:sdtContent>
       </w:sdt>
       <w:permEnd w:id="40979000"/>
       <w:r>
+        <w:rPr>
+          <w:lang w:val="es-ES"/>
+        </w:rPr>
         <w:t xml:space="preserve">    </w:t>
       </w:r>
+      <w:r>
+        <w:rPr>
+          <w:lang w:val="es-ES"/>
+        </w:rPr>
+        <w:t xml:space="preserve">No se han incluido todas las tareas </w:t>
+      </w:r>
+      <w:r>
+        <w:rPr>
+          <w:lang w:val="es-ES"/>
+        </w:rPr>
+        <w:t xml:space="preserve">necesarias ni tampoco se siguen las recomendaciones de la asignatura. La última tarea es del 1 de marzo, prácticamente al principio del proyecto. </w:t>
+      </w:r>
+      <w:r>
+        <w:rPr>
+          <w:lang w:val="en-US"/>
+        </w:rPr>
+        <w:t xml:space="preserve">URL: </w:t>
+      </w:r>
+      <w:hyperlink r:id="rId5" w:history="1">
+        <w:r>
+          <w:rPr>
+            <w:rStyle w:val="Hipervnculo"/>
+            <w:lang w:val="en-US"/>
+          </w:rPr>
+          <w:t>https://github.com/orgs/DPII-24-25/projects/1/views/1?filterQuery=assignee%3Adavidg43</w:t>
+        </w:r>
+      </w:hyperlink>
+    </w:p>
+    <w:p>
+      <w:pPr>
+        <w:pStyle w:val="Comment-Grader"/>
+        <w:rPr>
+          <w:lang w:val="en-US"/>
+        </w:rPr>
+      </w:pPr>
     </w:p>
     <w:p>
       <w:pPr>
@@ -3443,7 +3682,21 @@
         <w:rPr>
           <w:lang w:val="en-GB"/>
         </w:rPr>
-        <w:t>Provide a link to your planning dashboard in GitHub to review the tasks, their current status, and your schedule</w:t>
+        <w:t xml:space="preserve">Provide a link to your planning dashboard in GitHub to review the tasks, their </w:t>
+      </w:r>
+      <w:proofErr w:type="gramStart"/>
+      <w:r>
+        <w:rPr>
+          <w:lang w:val="en-GB"/>
+        </w:rPr>
+        <w:t>current status</w:t>
+      </w:r>
+      <w:proofErr w:type="gramEnd"/>
+      <w:r>
+        <w:rPr>
+          <w:lang w:val="en-GB"/>
+        </w:rPr>
+        <w:t>, and your schedule</w:t>
       </w:r>
       <w:r>
         <w:rPr>
@@ -3549,6 +3802,7 @@
         <w:jc w:val="left"/>
         <w:rPr>
           <w:rFonts w:asciiTheme="majorHAnsi" w:hAnsiTheme="majorHAnsi" w:cstheme="majorHAnsi"/>
+          <w:u w:val="single"/>
         </w:rPr>
       </w:pPr>
       <w:r>
@@ -3938,7 +4192,15 @@
         <w:pStyle w:val="Requirement-Body"/>
       </w:pPr>
       <w:r>
-        <w:t xml:space="preserve">The number of years to retire, assuming that </w:t>
+        <w:t xml:space="preserve">The number of years to retire, </w:t>
+      </w:r>
+      <w:proofErr w:type="gramStart"/>
+      <w:r>
+        <w:t>assuming that</w:t>
+      </w:r>
+      <w:proofErr w:type="gramEnd"/>
+      <w:r>
+        <w:t xml:space="preserve"> </w:t>
       </w:r>
       <w:r>
         <w:t xml:space="preserve">they </w:t>
@@ -3980,8 +4242,13 @@
       <w:r>
         <w:t xml:space="preserve"> An airport is popular </w:t>
       </w:r>
-      <w:r>
-        <w:t xml:space="preserve">as long as </w:t>
+      <w:proofErr w:type="gramStart"/>
+      <w:r>
+        <w:t>as long as</w:t>
+      </w:r>
+      <w:proofErr w:type="gramEnd"/>
+      <w:r>
+        <w:t xml:space="preserve"> </w:t>
       </w:r>
       <w:r>
         <w:t xml:space="preserve">it has been an origin or destination </w:t>
@@ -4050,7 +4317,13 @@
         </w:sdtPr>
         <w:sdtContent>
           <w:r>
-            <w:t xml:space="preserve">    </w:t>
+            <w:t xml:space="preserve"> </w:t>
+          </w:r>
+          <w:r>
+            <w:t>X</w:t>
+          </w:r>
+          <w:r>
+            <w:t xml:space="preserve"> </w:t>
           </w:r>
         </w:sdtContent>
       </w:sdt>
@@ -8934,6 +9207,18 @@
       <w:sz w:val="72"/>
       <w:szCs w:val="56"/>
       <w:lang w:val="en-GB"/>
+    </w:rPr>
+  </w:style>
+  <w:style w:type="character" w:styleId="Mencinsinresolver">
+    <w:name w:val="Unresolved Mention"/>
+    <w:basedOn w:val="Fuentedeprrafopredeter"/>
+    <w:uiPriority w:val="99"/>
+    <w:semiHidden/>
+    <w:unhideWhenUsed/>
+    <w:rsid w:val="00F62307"/>
+    <w:rPr>
+      <w:color w:val="605E5C"/>
+      <w:shd w:val="clear" w:color="auto" w:fill="E1DFDD"/>
     </w:rPr>
   </w:style>
 </w:styles>
@@ -10293,6 +10578,7 @@
     <w:rsid w:val="005A3CD1"/>
     <w:rsid w:val="005C7809"/>
     <w:rsid w:val="005F0460"/>
+    <w:rsid w:val="00655C08"/>
     <w:rsid w:val="00674795"/>
     <w:rsid w:val="00676B38"/>
     <w:rsid w:val="007056D5"/>
@@ -10314,14 +10600,19 @@
     <w:rsid w:val="00AE6020"/>
     <w:rsid w:val="00B30056"/>
     <w:rsid w:val="00B50831"/>
+    <w:rsid w:val="00B805E8"/>
     <w:rsid w:val="00BB57C2"/>
     <w:rsid w:val="00BE3A2B"/>
     <w:rsid w:val="00C41BFE"/>
     <w:rsid w:val="00C63AB0"/>
+    <w:rsid w:val="00C97127"/>
     <w:rsid w:val="00CC1234"/>
     <w:rsid w:val="00CC2992"/>
+    <w:rsid w:val="00CF50C8"/>
     <w:rsid w:val="00D334C0"/>
+    <w:rsid w:val="00D55B1C"/>
     <w:rsid w:val="00D72CB9"/>
+    <w:rsid w:val="00DA6408"/>
     <w:rsid w:val="00DA7CCF"/>
     <w:rsid w:val="00E25325"/>
     <w:rsid w:val="00E64FA8"/>

</xml_diff>